<commit_message>
Added ENGL1105 site, ready for publish
</commit_message>
<xml_diff>
--- a/ENGL1105/static/docs/project2.docx
+++ b/ENGL1105/static/docs/project2.docx
@@ -16,8 +16,6 @@
           <w14:cntxtAlts w14:val="0"/>
         </w:rPr>
       </w:pPr>
-      <w:bookmarkStart w:id="0" w:name="_GoBack"/>
-      <w:bookmarkEnd w:id="0"/>
       <w:r>
         <w:rPr>
           <w:rFonts w:ascii="Times New Roman" w:eastAsia="Times New Roman" w:hAnsi="Times New Roman" w:cs="Times New Roman"/>
@@ -141,16 +139,7 @@
                                 <w:szCs w:val="24"/>
                                 <w14:ligatures w14:val="none"/>
                               </w:rPr>
-                              <w:t>Using the vocabulary of rhetorical analysis, you will</w:t>
-                            </w:r>
-                            <w:r>
-                              <w:rPr>
-                                <w:rFonts w:ascii="Tw Cen MT" w:hAnsi="Tw Cen MT"/>
-                                <w:sz w:val="24"/>
-                                <w:szCs w:val="24"/>
-                                <w14:ligatures w14:val="none"/>
-                              </w:rPr>
-                              <w:t xml:space="preserve"> </w:t>
+                              <w:t xml:space="preserve">Using the vocabulary of rhetorical analysis, you will </w:t>
                             </w:r>
                             <w:r>
                               <w:rPr>
@@ -161,36 +150,16 @@
                                 <w:szCs w:val="24"/>
                                 <w14:ligatures w14:val="none"/>
                               </w:rPr>
-                              <w:t>write a profile</w:t>
-                            </w:r>
-                            <w:r>
-                              <w:rPr>
-                                <w:rFonts w:ascii="Tw Cen MT" w:hAnsi="Tw Cen MT"/>
-                                <w:b/>
-                                <w:bCs/>
-                                <w:sz w:val="24"/>
-                                <w:szCs w:val="24"/>
-                                <w14:ligatures w14:val="none"/>
-                              </w:rPr>
-                              <w:t xml:space="preserve"> </w:t>
-                            </w:r>
-                            <w:r>
-                              <w:rPr>
-                                <w:rFonts w:ascii="Tw Cen MT" w:hAnsi="Tw Cen MT"/>
-                                <w:sz w:val="24"/>
-                                <w:szCs w:val="24"/>
-                                <w14:ligatures w14:val="none"/>
-                              </w:rPr>
-                              <w:t>of someone whose language,</w:t>
-                            </w:r>
-                            <w:r>
-                              <w:rPr>
-                                <w:rFonts w:ascii="Tw Cen MT" w:hAnsi="Tw Cen MT"/>
-                                <w:sz w:val="24"/>
-                                <w:szCs w:val="24"/>
-                                <w14:ligatures w14:val="none"/>
-                              </w:rPr>
-                              <w:t xml:space="preserve"> texts, and actions have made a difference within a specific community. Choose a person who does not have a formal background in rhetoric—think outside the box! </w:t>
+                              <w:t xml:space="preserve">write a profile </w:t>
+                            </w:r>
+                            <w:r>
+                              <w:rPr>
+                                <w:rFonts w:ascii="Tw Cen MT" w:hAnsi="Tw Cen MT"/>
+                                <w:sz w:val="24"/>
+                                <w:szCs w:val="24"/>
+                                <w14:ligatures w14:val="none"/>
+                              </w:rPr>
+                              <w:t xml:space="preserve">of someone whose language, texts, and actions have made a difference within a specific community. Choose a person who does not have a formal background in rhetoric—think outside the box! </w:t>
                             </w:r>
                           </w:p>
                           <w:p>
@@ -214,19 +183,7 @@
                                 <w:szCs w:val="24"/>
                                 <w14:ligatures w14:val="none"/>
                               </w:rPr>
-                              <w:t>Requirements</w:t>
-                            </w:r>
-                            <w:r>
-                              <w:rPr>
-                                <w:rFonts w:ascii="Bahnschrift" w:hAnsi="Bahnschrift"/>
-                                <w:b/>
-                                <w:bCs/>
-                                <w:color w:val="981E32"/>
-                                <w:sz w:val="24"/>
-                                <w:szCs w:val="24"/>
-                                <w14:ligatures w14:val="none"/>
-                              </w:rPr>
-                              <w:t xml:space="preserve"> </w:t>
+                              <w:t xml:space="preserve">Requirements </w:t>
                             </w:r>
                           </w:p>
                           <w:p>
@@ -258,16 +215,16 @@
                                 <w:szCs w:val="24"/>
                                 <w14:ligatures w14:val="none"/>
                               </w:rPr>
-                              <w:t>5-6 pages, dou</w:t>
-                            </w:r>
-                            <w:r>
-                              <w:rPr>
-                                <w:rFonts w:ascii="Tw Cen MT" w:hAnsi="Tw Cen MT"/>
-                                <w:sz w:val="24"/>
-                                <w:szCs w:val="24"/>
-                                <w14:ligatures w14:val="none"/>
-                              </w:rPr>
-                              <w:t>ble spaced. </w:t>
+                              <w:t>1,250-1,500 words</w:t>
+                            </w:r>
+                            <w:r>
+                              <w:rPr>
+                                <w:rFonts w:ascii="Tw Cen MT" w:hAnsi="Tw Cen MT"/>
+                                <w:sz w:val="24"/>
+                                <w:szCs w:val="24"/>
+                                <w14:ligatures w14:val="none"/>
+                              </w:rPr>
+                              <w:t> </w:t>
                             </w:r>
                           </w:p>
                           <w:p>
@@ -387,19 +344,7 @@
                                 <w:szCs w:val="24"/>
                                 <w14:ligatures w14:val="none"/>
                               </w:rPr>
-                              <w:t>Points to Addres</w:t>
-                            </w:r>
-                            <w:r>
-                              <w:rPr>
-                                <w:rFonts w:ascii="Bahnschrift" w:hAnsi="Bahnschrift"/>
-                                <w:b/>
-                                <w:bCs/>
-                                <w:color w:val="981E32"/>
-                                <w:sz w:val="24"/>
-                                <w:szCs w:val="24"/>
-                                <w14:ligatures w14:val="none"/>
-                              </w:rPr>
-                              <w:t>s</w:t>
+                              <w:t>Points to Address</w:t>
                             </w:r>
                           </w:p>
                           <w:p>
@@ -431,16 +376,7 @@
                                 <w:szCs w:val="24"/>
                                 <w14:ligatures w14:val="none"/>
                               </w:rPr>
-                              <w:t>Include a</w:t>
-                            </w:r>
-                            <w:r>
-                              <w:rPr>
-                                <w:rFonts w:ascii="Tw Cen MT" w:hAnsi="Tw Cen MT"/>
-                                <w:sz w:val="24"/>
-                                <w:szCs w:val="24"/>
-                                <w14:ligatures w14:val="none"/>
-                              </w:rPr>
-                              <w:t xml:space="preserve"> </w:t>
+                              <w:t xml:space="preserve">Include a </w:t>
                             </w:r>
                             <w:r>
                               <w:rPr>
@@ -451,27 +387,27 @@
                                 <w:szCs w:val="24"/>
                                 <w14:ligatures w14:val="none"/>
                               </w:rPr>
-                              <w:t>thesis statement</w:t>
-                            </w:r>
-                            <w:r>
-                              <w:rPr>
-                                <w:rFonts w:ascii="Tw Cen MT" w:hAnsi="Tw Cen MT"/>
-                                <w:b/>
-                                <w:bCs/>
-                                <w:sz w:val="24"/>
-                                <w:szCs w:val="24"/>
-                                <w14:ligatures w14:val="none"/>
-                              </w:rPr>
-                              <w:t xml:space="preserve"> </w:t>
-                            </w:r>
-                            <w:r>
-                              <w:rPr>
-                                <w:rFonts w:ascii="Tw Cen MT" w:hAnsi="Tw Cen MT"/>
-                                <w:sz w:val="24"/>
-                                <w:szCs w:val="24"/>
-                                <w14:ligatures w14:val="none"/>
-                              </w:rPr>
-                              <w:t xml:space="preserve">that makes an argument about 1) the way your rhetor uses rhetoric and 2) they use rhetoric to influence their audience. </w:t>
+                              <w:t xml:space="preserve">thesis statement </w:t>
+                            </w:r>
+                            <w:r>
+                              <w:rPr>
+                                <w:rFonts w:ascii="Tw Cen MT" w:hAnsi="Tw Cen MT"/>
+                                <w:sz w:val="24"/>
+                                <w:szCs w:val="24"/>
+                                <w14:ligatures w14:val="none"/>
+                              </w:rPr>
+                              <w:t>that makes an argument about 1) the way your rhetor uses rhetoric and 2) they use rhetoric to influence their audi</w:t>
+                            </w:r>
+                            <w:bookmarkStart w:id="0" w:name="_GoBack"/>
+                            <w:bookmarkEnd w:id="0"/>
+                            <w:r>
+                              <w:rPr>
+                                <w:rFonts w:ascii="Tw Cen MT" w:hAnsi="Tw Cen MT"/>
+                                <w:sz w:val="24"/>
+                                <w:szCs w:val="24"/>
+                                <w14:ligatures w14:val="none"/>
+                              </w:rPr>
+                              <w:t xml:space="preserve">ence. </w:t>
                             </w:r>
                           </w:p>
                           <w:p>
@@ -503,16 +439,7 @@
                                 <w:szCs w:val="24"/>
                                 <w14:ligatures w14:val="none"/>
                               </w:rPr>
-                              <w:t>Who is the rhetor?</w:t>
-                            </w:r>
-                            <w:r>
-                              <w:rPr>
-                                <w:rFonts w:ascii="Tw Cen MT" w:hAnsi="Tw Cen MT"/>
-                                <w:sz w:val="24"/>
-                                <w:szCs w:val="24"/>
-                                <w14:ligatures w14:val="none"/>
-                              </w:rPr>
-                              <w:t xml:space="preserve"> </w:t>
+                              <w:t xml:space="preserve">Who is the rhetor? </w:t>
                             </w:r>
                             <w:r>
                               <w:rPr>
@@ -523,18 +450,7 @@
                                 <w:szCs w:val="24"/>
                                 <w14:ligatures w14:val="none"/>
                               </w:rPr>
-                              <w:t>Introduce</w:t>
-                            </w:r>
-                            <w:r>
-                              <w:rPr>
-                                <w:rFonts w:ascii="Tw Cen MT" w:hAnsi="Tw Cen MT"/>
-                                <w:b/>
-                                <w:bCs/>
-                                <w:sz w:val="24"/>
-                                <w:szCs w:val="24"/>
-                                <w14:ligatures w14:val="none"/>
-                              </w:rPr>
-                              <w:t xml:space="preserve"> </w:t>
+                              <w:t xml:space="preserve">Introduce </w:t>
                             </w:r>
                             <w:r>
                               <w:rPr>
@@ -575,16 +491,7 @@
                                 <w:szCs w:val="24"/>
                                 <w14:ligatures w14:val="none"/>
                               </w:rPr>
-                              <w:t>Who is the</w:t>
-                            </w:r>
-                            <w:r>
-                              <w:rPr>
-                                <w:rFonts w:ascii="Tw Cen MT" w:hAnsi="Tw Cen MT"/>
-                                <w:sz w:val="24"/>
-                                <w:szCs w:val="24"/>
-                                <w14:ligatures w14:val="none"/>
-                              </w:rPr>
-                              <w:t xml:space="preserve"> </w:t>
+                              <w:t xml:space="preserve">Who is the </w:t>
                             </w:r>
                             <w:r>
                               <w:rPr>
@@ -595,18 +502,7 @@
                                 <w:szCs w:val="24"/>
                                 <w14:ligatures w14:val="none"/>
                               </w:rPr>
-                              <w:t>audience</w:t>
-                            </w:r>
-                            <w:r>
-                              <w:rPr>
-                                <w:rFonts w:ascii="Tw Cen MT" w:hAnsi="Tw Cen MT"/>
-                                <w:b/>
-                                <w:bCs/>
-                                <w:sz w:val="24"/>
-                                <w:szCs w:val="24"/>
-                                <w14:ligatures w14:val="none"/>
-                              </w:rPr>
-                              <w:t xml:space="preserve"> </w:t>
+                              <w:t xml:space="preserve">audience </w:t>
                             </w:r>
                             <w:r>
                               <w:rPr>
@@ -649,29 +545,7 @@
                                 <w:szCs w:val="24"/>
                                 <w14:ligatures w14:val="none"/>
                               </w:rPr>
-                              <w:t>Desc</w:t>
-                            </w:r>
-                            <w:r>
-                              <w:rPr>
-                                <w:rFonts w:ascii="Tw Cen MT" w:hAnsi="Tw Cen MT"/>
-                                <w:b/>
-                                <w:bCs/>
-                                <w:sz w:val="24"/>
-                                <w:szCs w:val="24"/>
-                                <w14:ligatures w14:val="none"/>
-                              </w:rPr>
-                              <w:t>ribe how the rhetor communicate</w:t>
-                            </w:r>
-                            <w:r>
-                              <w:rPr>
-                                <w:rFonts w:ascii="Tw Cen MT" w:hAnsi="Tw Cen MT"/>
-                                <w:b/>
-                                <w:bCs/>
-                                <w:sz w:val="24"/>
-                                <w:szCs w:val="24"/>
-                                <w14:ligatures w14:val="none"/>
-                              </w:rPr>
-                              <w:t>s</w:t>
+                              <w:t>Describe how the rhetor communicates</w:t>
                             </w:r>
                             <w:r>
                               <w:rPr>
@@ -712,16 +586,7 @@
                                 <w:szCs w:val="24"/>
                                 <w14:ligatures w14:val="none"/>
                               </w:rPr>
-                              <w:t>Introduce and analyze at least</w:t>
-                            </w:r>
-                            <w:r>
-                              <w:rPr>
-                                <w:rFonts w:ascii="Tw Cen MT" w:hAnsi="Tw Cen MT"/>
-                                <w:sz w:val="24"/>
-                                <w:szCs w:val="24"/>
-                                <w14:ligatures w14:val="none"/>
-                              </w:rPr>
-                              <w:t xml:space="preserve"> </w:t>
+                              <w:t xml:space="preserve">Introduce and analyze at least </w:t>
                             </w:r>
                             <w:r>
                               <w:rPr>
@@ -732,36 +597,16 @@
                                 <w:szCs w:val="24"/>
                                 <w14:ligatures w14:val="none"/>
                               </w:rPr>
-                              <w:t>5 examples</w:t>
-                            </w:r>
-                            <w:r>
-                              <w:rPr>
-                                <w:rFonts w:ascii="Tw Cen MT" w:hAnsi="Tw Cen MT"/>
-                                <w:b/>
-                                <w:bCs/>
-                                <w:sz w:val="24"/>
-                                <w:szCs w:val="24"/>
-                                <w14:ligatures w14:val="none"/>
-                              </w:rPr>
-                              <w:t xml:space="preserve"> </w:t>
-                            </w:r>
-                            <w:r>
-                              <w:rPr>
-                                <w:rFonts w:ascii="Tw Cen MT" w:hAnsi="Tw Cen MT"/>
-                                <w:sz w:val="24"/>
-                                <w:szCs w:val="24"/>
-                                <w14:ligatures w14:val="none"/>
-                              </w:rPr>
-                              <w:t>of their rhetoric, using the terms</w:t>
-                            </w:r>
-                            <w:r>
-                              <w:rPr>
-                                <w:rFonts w:ascii="Tw Cen MT" w:hAnsi="Tw Cen MT"/>
-                                <w:sz w:val="24"/>
-                                <w:szCs w:val="24"/>
-                                <w14:ligatures w14:val="none"/>
-                              </w:rPr>
-                              <w:t xml:space="preserve"> </w:t>
+                              <w:t xml:space="preserve">5 examples </w:t>
+                            </w:r>
+                            <w:r>
+                              <w:rPr>
+                                <w:rFonts w:ascii="Tw Cen MT" w:hAnsi="Tw Cen MT"/>
+                                <w:sz w:val="24"/>
+                                <w:szCs w:val="24"/>
+                                <w14:ligatures w14:val="none"/>
+                              </w:rPr>
+                              <w:t xml:space="preserve">of their rhetoric, using the terms </w:t>
                             </w:r>
                             <w:r>
                               <w:rPr>
@@ -772,7 +617,16 @@
                                 <w:szCs w:val="24"/>
                                 <w14:ligatures w14:val="none"/>
                               </w:rPr>
-                              <w:t>etho</w:t>
+                              <w:t>ethos</w:t>
+                            </w:r>
+                            <w:r>
+                              <w:rPr>
+                                <w:rFonts w:ascii="Tw Cen MT" w:hAnsi="Tw Cen MT"/>
+                                <w:sz w:val="24"/>
+                                <w:szCs w:val="24"/>
+                                <w14:ligatures w14:val="none"/>
+                              </w:rPr>
+                              <w:t xml:space="preserve">, </w:t>
                             </w:r>
                             <w:r>
                               <w:rPr>
@@ -783,25 +637,16 @@
                                 <w:szCs w:val="24"/>
                                 <w14:ligatures w14:val="none"/>
                               </w:rPr>
-                              <w:t>s</w:t>
-                            </w:r>
-                            <w:r>
-                              <w:rPr>
-                                <w:rFonts w:ascii="Tw Cen MT" w:hAnsi="Tw Cen MT"/>
-                                <w:sz w:val="24"/>
-                                <w:szCs w:val="24"/>
-                                <w14:ligatures w14:val="none"/>
-                              </w:rPr>
-                              <w:t>,</w:t>
-                            </w:r>
-                            <w:r>
-                              <w:rPr>
-                                <w:rFonts w:ascii="Tw Cen MT" w:hAnsi="Tw Cen MT"/>
-                                <w:sz w:val="24"/>
-                                <w:szCs w:val="24"/>
-                                <w14:ligatures w14:val="none"/>
-                              </w:rPr>
-                              <w:t xml:space="preserve"> </w:t>
+                              <w:t>logos</w:t>
+                            </w:r>
+                            <w:r>
+                              <w:rPr>
+                                <w:rFonts w:ascii="Tw Cen MT" w:hAnsi="Tw Cen MT"/>
+                                <w:sz w:val="24"/>
+                                <w:szCs w:val="24"/>
+                                <w14:ligatures w14:val="none"/>
+                              </w:rPr>
+                              <w:t xml:space="preserve">, and </w:t>
                             </w:r>
                             <w:r>
                               <w:rPr>
@@ -812,58 +657,7 @@
                                 <w:szCs w:val="24"/>
                                 <w14:ligatures w14:val="none"/>
                               </w:rPr>
-                              <w:t>logo</w:t>
-                            </w:r>
-                            <w:r>
-                              <w:rPr>
-                                <w:rFonts w:ascii="Tw Cen MT" w:hAnsi="Tw Cen MT"/>
-                                <w:i/>
-                                <w:iCs/>
-                                <w:sz w:val="24"/>
-                                <w:szCs w:val="24"/>
-                                <w14:ligatures w14:val="none"/>
-                              </w:rPr>
-                              <w:t>s</w:t>
-                            </w:r>
-                            <w:r>
-                              <w:rPr>
-                                <w:rFonts w:ascii="Tw Cen MT" w:hAnsi="Tw Cen MT"/>
-                                <w:sz w:val="24"/>
-                                <w:szCs w:val="24"/>
-                                <w14:ligatures w14:val="none"/>
-                              </w:rPr>
-                              <w:t>, and</w:t>
-                            </w:r>
-                            <w:r>
-                              <w:rPr>
-                                <w:rFonts w:ascii="Tw Cen MT" w:hAnsi="Tw Cen MT"/>
-                                <w:sz w:val="24"/>
-                                <w:szCs w:val="24"/>
-                                <w14:ligatures w14:val="none"/>
-                              </w:rPr>
-                              <w:t xml:space="preserve"> </w:t>
-                            </w:r>
-                            <w:r>
-                              <w:rPr>
-                                <w:rFonts w:ascii="Tw Cen MT" w:hAnsi="Tw Cen MT"/>
-                                <w:i/>
-                                <w:iCs/>
-                                <w:sz w:val="24"/>
-                                <w:szCs w:val="24"/>
-                                <w14:ligatures w14:val="none"/>
-                              </w:rPr>
-                              <w:t>patho</w:t>
-                            </w:r>
-                            <w:r>
-                              <w:rPr>
-                                <w:rFonts w:ascii="Tw Cen MT" w:hAnsi="Tw Cen MT"/>
-                                <w:i/>
-                                <w:iCs/>
-                                <w:sz w:val="24"/>
-                                <w:szCs w:val="24"/>
-                                <w14:ligatures w14:val="none"/>
-                              </w:rPr>
-                              <w:t>s</w:t>
+                              <w:t>pathos</w:t>
                             </w:r>
                             <w:r>
                               <w:rPr>
@@ -904,16 +698,7 @@
                                 <w:szCs w:val="24"/>
                                 <w14:ligatures w14:val="none"/>
                               </w:rPr>
-                              <w:t>Explain how this person’s rhetoric</w:t>
-                            </w:r>
-                            <w:r>
-                              <w:rPr>
-                                <w:rFonts w:ascii="Tw Cen MT" w:hAnsi="Tw Cen MT"/>
-                                <w:sz w:val="24"/>
-                                <w:szCs w:val="24"/>
-                                <w14:ligatures w14:val="none"/>
-                              </w:rPr>
-                              <w:t xml:space="preserve"> </w:t>
+                              <w:t xml:space="preserve">Explain how this person’s rhetoric </w:t>
                             </w:r>
                             <w:r>
                               <w:rPr>
@@ -924,18 +709,7 @@
                                 <w:szCs w:val="24"/>
                                 <w14:ligatures w14:val="none"/>
                               </w:rPr>
-                              <w:t>makes a difference</w:t>
-                            </w:r>
-                            <w:r>
-                              <w:rPr>
-                                <w:rFonts w:ascii="Tw Cen MT" w:hAnsi="Tw Cen MT"/>
-                                <w:b/>
-                                <w:bCs/>
-                                <w:sz w:val="24"/>
-                                <w:szCs w:val="24"/>
-                                <w14:ligatures w14:val="none"/>
-                              </w:rPr>
-                              <w:t xml:space="preserve"> </w:t>
+                              <w:t xml:space="preserve">makes a difference </w:t>
                             </w:r>
                             <w:r>
                               <w:rPr>
@@ -970,7 +744,7 @@
                 <v:stroke joinstyle="miter"/>
                 <v:path gradientshapeok="t" o:connecttype="rect"/>
               </v:shapetype>
-              <v:shape id="Text Box 7" o:spid="_x0000_s1026" type="#_x0000_t202" style="position:absolute;margin-left:-42pt;margin-top:177.95pt;width:540pt;height:489.05pt;z-index:251658240;visibility:visible;mso-wrap-style:square;mso-width-percent:0;mso-height-percent:0;mso-wrap-distance-left:2.88pt;mso-wrap-distance-top:2.88pt;mso-wrap-distance-right:2.88pt;mso-wrap-distance-bottom:2.88pt;mso-position-horizontal:absolute;mso-position-horizontal-relative:text;mso-position-vertical:absolute;mso-position-vertical-relative:text;mso-width-percent:0;mso-height-percent:0;mso-width-relative:page;mso-height-relative:page;v-text-anchor:top" o:gfxdata="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" filled="f" fillcolor="#5b9bd5" stroked="f" strokecolor="black [0]" strokeweight="2pt">
+              <v:shape id="Text Box 7" o:spid="_x0000_s1026" type="#_x0000_t202" style="position:absolute;margin-left:-42pt;margin-top:177.95pt;width:540pt;height:489.05pt;z-index:251658240;visibility:visible;mso-wrap-style:square;mso-width-percent:0;mso-height-percent:0;mso-wrap-distance-left:2.88pt;mso-wrap-distance-top:2.88pt;mso-wrap-distance-right:2.88pt;mso-wrap-distance-bottom:2.88pt;mso-position-horizontal:absolute;mso-position-horizontal-relative:text;mso-position-vertical:absolute;mso-position-vertical-relative:text;mso-width-percent:0;mso-height-percent:0;mso-width-relative:page;mso-height-relative:page;v-text-anchor:top" o:gfxdata="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" filled="f" fillcolor="#5b9bd5" stroked="f" strokecolor="black [0]" strokeweight="2pt">
                 <v:textbox inset="2.88pt,2.88pt,2.88pt,2.88pt">
                   <w:txbxContent>
                     <w:p>
@@ -1018,16 +792,7 @@
                           <w:szCs w:val="24"/>
                           <w14:ligatures w14:val="none"/>
                         </w:rPr>
-                        <w:t>Using the vocabulary of rhetorical analysis, you will</w:t>
-                      </w:r>
-                      <w:r>
-                        <w:rPr>
-                          <w:rFonts w:ascii="Tw Cen MT" w:hAnsi="Tw Cen MT"/>
-                          <w:sz w:val="24"/>
-                          <w:szCs w:val="24"/>
-                          <w14:ligatures w14:val="none"/>
-                        </w:rPr>
-                        <w:t xml:space="preserve"> </w:t>
+                        <w:t xml:space="preserve">Using the vocabulary of rhetorical analysis, you will </w:t>
                       </w:r>
                       <w:r>
                         <w:rPr>
@@ -1038,36 +803,16 @@
                           <w:szCs w:val="24"/>
                           <w14:ligatures w14:val="none"/>
                         </w:rPr>
-                        <w:t>write a profile</w:t>
-                      </w:r>
-                      <w:r>
-                        <w:rPr>
-                          <w:rFonts w:ascii="Tw Cen MT" w:hAnsi="Tw Cen MT"/>
-                          <w:b/>
-                          <w:bCs/>
-                          <w:sz w:val="24"/>
-                          <w:szCs w:val="24"/>
-                          <w14:ligatures w14:val="none"/>
-                        </w:rPr>
-                        <w:t xml:space="preserve"> </w:t>
-                      </w:r>
-                      <w:r>
-                        <w:rPr>
-                          <w:rFonts w:ascii="Tw Cen MT" w:hAnsi="Tw Cen MT"/>
-                          <w:sz w:val="24"/>
-                          <w:szCs w:val="24"/>
-                          <w14:ligatures w14:val="none"/>
-                        </w:rPr>
-                        <w:t>of someone whose language,</w:t>
-                      </w:r>
-                      <w:r>
-                        <w:rPr>
-                          <w:rFonts w:ascii="Tw Cen MT" w:hAnsi="Tw Cen MT"/>
-                          <w:sz w:val="24"/>
-                          <w:szCs w:val="24"/>
-                          <w14:ligatures w14:val="none"/>
-                        </w:rPr>
-                        <w:t xml:space="preserve"> texts, and actions have made a difference within a specific community. Choose a person who does not have a formal background in rhetoric—think outside the box! </w:t>
+                        <w:t xml:space="preserve">write a profile </w:t>
+                      </w:r>
+                      <w:r>
+                        <w:rPr>
+                          <w:rFonts w:ascii="Tw Cen MT" w:hAnsi="Tw Cen MT"/>
+                          <w:sz w:val="24"/>
+                          <w:szCs w:val="24"/>
+                          <w14:ligatures w14:val="none"/>
+                        </w:rPr>
+                        <w:t xml:space="preserve">of someone whose language, texts, and actions have made a difference within a specific community. Choose a person who does not have a formal background in rhetoric—think outside the box! </w:t>
                       </w:r>
                     </w:p>
                     <w:p>
@@ -1091,19 +836,7 @@
                           <w:szCs w:val="24"/>
                           <w14:ligatures w14:val="none"/>
                         </w:rPr>
-                        <w:t>Requirements</w:t>
-                      </w:r>
-                      <w:r>
-                        <w:rPr>
-                          <w:rFonts w:ascii="Bahnschrift" w:hAnsi="Bahnschrift"/>
-                          <w:b/>
-                          <w:bCs/>
-                          <w:color w:val="981E32"/>
-                          <w:sz w:val="24"/>
-                          <w:szCs w:val="24"/>
-                          <w14:ligatures w14:val="none"/>
-                        </w:rPr>
-                        <w:t xml:space="preserve"> </w:t>
+                        <w:t xml:space="preserve">Requirements </w:t>
                       </w:r>
                     </w:p>
                     <w:p>
@@ -1135,16 +868,16 @@
                           <w:szCs w:val="24"/>
                           <w14:ligatures w14:val="none"/>
                         </w:rPr>
-                        <w:t>5-6 pages, dou</w:t>
-                      </w:r>
-                      <w:r>
-                        <w:rPr>
-                          <w:rFonts w:ascii="Tw Cen MT" w:hAnsi="Tw Cen MT"/>
-                          <w:sz w:val="24"/>
-                          <w:szCs w:val="24"/>
-                          <w14:ligatures w14:val="none"/>
-                        </w:rPr>
-                        <w:t>ble spaced. </w:t>
+                        <w:t>1,250-1,500 words</w:t>
+                      </w:r>
+                      <w:r>
+                        <w:rPr>
+                          <w:rFonts w:ascii="Tw Cen MT" w:hAnsi="Tw Cen MT"/>
+                          <w:sz w:val="24"/>
+                          <w:szCs w:val="24"/>
+                          <w14:ligatures w14:val="none"/>
+                        </w:rPr>
+                        <w:t> </w:t>
                       </w:r>
                     </w:p>
                     <w:p>
@@ -1264,19 +997,7 @@
                           <w:szCs w:val="24"/>
                           <w14:ligatures w14:val="none"/>
                         </w:rPr>
-                        <w:t>Points to Addres</w:t>
-                      </w:r>
-                      <w:r>
-                        <w:rPr>
-                          <w:rFonts w:ascii="Bahnschrift" w:hAnsi="Bahnschrift"/>
-                          <w:b/>
-                          <w:bCs/>
-                          <w:color w:val="981E32"/>
-                          <w:sz w:val="24"/>
-                          <w:szCs w:val="24"/>
-                          <w14:ligatures w14:val="none"/>
-                        </w:rPr>
-                        <w:t>s</w:t>
+                        <w:t>Points to Address</w:t>
                       </w:r>
                     </w:p>
                     <w:p>
@@ -1308,16 +1029,7 @@
                           <w:szCs w:val="24"/>
                           <w14:ligatures w14:val="none"/>
                         </w:rPr>
-                        <w:t>Include a</w:t>
-                      </w:r>
-                      <w:r>
-                        <w:rPr>
-                          <w:rFonts w:ascii="Tw Cen MT" w:hAnsi="Tw Cen MT"/>
-                          <w:sz w:val="24"/>
-                          <w:szCs w:val="24"/>
-                          <w14:ligatures w14:val="none"/>
-                        </w:rPr>
-                        <w:t xml:space="preserve"> </w:t>
+                        <w:t xml:space="preserve">Include a </w:t>
                       </w:r>
                       <w:r>
                         <w:rPr>
@@ -1328,27 +1040,27 @@
                           <w:szCs w:val="24"/>
                           <w14:ligatures w14:val="none"/>
                         </w:rPr>
-                        <w:t>thesis statement</w:t>
-                      </w:r>
-                      <w:r>
-                        <w:rPr>
-                          <w:rFonts w:ascii="Tw Cen MT" w:hAnsi="Tw Cen MT"/>
-                          <w:b/>
-                          <w:bCs/>
-                          <w:sz w:val="24"/>
-                          <w:szCs w:val="24"/>
-                          <w14:ligatures w14:val="none"/>
-                        </w:rPr>
-                        <w:t xml:space="preserve"> </w:t>
-                      </w:r>
-                      <w:r>
-                        <w:rPr>
-                          <w:rFonts w:ascii="Tw Cen MT" w:hAnsi="Tw Cen MT"/>
-                          <w:sz w:val="24"/>
-                          <w:szCs w:val="24"/>
-                          <w14:ligatures w14:val="none"/>
-                        </w:rPr>
-                        <w:t xml:space="preserve">that makes an argument about 1) the way your rhetor uses rhetoric and 2) they use rhetoric to influence their audience. </w:t>
+                        <w:t xml:space="preserve">thesis statement </w:t>
+                      </w:r>
+                      <w:r>
+                        <w:rPr>
+                          <w:rFonts w:ascii="Tw Cen MT" w:hAnsi="Tw Cen MT"/>
+                          <w:sz w:val="24"/>
+                          <w:szCs w:val="24"/>
+                          <w14:ligatures w14:val="none"/>
+                        </w:rPr>
+                        <w:t>that makes an argument about 1) the way your rhetor uses rhetoric and 2) they use rhetoric to influence their audi</w:t>
+                      </w:r>
+                      <w:bookmarkStart w:id="1" w:name="_GoBack"/>
+                      <w:bookmarkEnd w:id="1"/>
+                      <w:r>
+                        <w:rPr>
+                          <w:rFonts w:ascii="Tw Cen MT" w:hAnsi="Tw Cen MT"/>
+                          <w:sz w:val="24"/>
+                          <w:szCs w:val="24"/>
+                          <w14:ligatures w14:val="none"/>
+                        </w:rPr>
+                        <w:t xml:space="preserve">ence. </w:t>
                       </w:r>
                     </w:p>
                     <w:p>
@@ -1380,16 +1092,7 @@
                           <w:szCs w:val="24"/>
                           <w14:ligatures w14:val="none"/>
                         </w:rPr>
-                        <w:t>Who is the rhetor?</w:t>
-                      </w:r>
-                      <w:r>
-                        <w:rPr>
-                          <w:rFonts w:ascii="Tw Cen MT" w:hAnsi="Tw Cen MT"/>
-                          <w:sz w:val="24"/>
-                          <w:szCs w:val="24"/>
-                          <w14:ligatures w14:val="none"/>
-                        </w:rPr>
-                        <w:t xml:space="preserve"> </w:t>
+                        <w:t xml:space="preserve">Who is the rhetor? </w:t>
                       </w:r>
                       <w:r>
                         <w:rPr>
@@ -1400,18 +1103,7 @@
                           <w:szCs w:val="24"/>
                           <w14:ligatures w14:val="none"/>
                         </w:rPr>
-                        <w:t>Introduce</w:t>
-                      </w:r>
-                      <w:r>
-                        <w:rPr>
-                          <w:rFonts w:ascii="Tw Cen MT" w:hAnsi="Tw Cen MT"/>
-                          <w:b/>
-                          <w:bCs/>
-                          <w:sz w:val="24"/>
-                          <w:szCs w:val="24"/>
-                          <w14:ligatures w14:val="none"/>
-                        </w:rPr>
-                        <w:t xml:space="preserve"> </w:t>
+                        <w:t xml:space="preserve">Introduce </w:t>
                       </w:r>
                       <w:r>
                         <w:rPr>
@@ -1452,16 +1144,7 @@
                           <w:szCs w:val="24"/>
                           <w14:ligatures w14:val="none"/>
                         </w:rPr>
-                        <w:t>Who is the</w:t>
-                      </w:r>
-                      <w:r>
-                        <w:rPr>
-                          <w:rFonts w:ascii="Tw Cen MT" w:hAnsi="Tw Cen MT"/>
-                          <w:sz w:val="24"/>
-                          <w:szCs w:val="24"/>
-                          <w14:ligatures w14:val="none"/>
-                        </w:rPr>
-                        <w:t xml:space="preserve"> </w:t>
+                        <w:t xml:space="preserve">Who is the </w:t>
                       </w:r>
                       <w:r>
                         <w:rPr>
@@ -1472,18 +1155,7 @@
                           <w:szCs w:val="24"/>
                           <w14:ligatures w14:val="none"/>
                         </w:rPr>
-                        <w:t>audience</w:t>
-                      </w:r>
-                      <w:r>
-                        <w:rPr>
-                          <w:rFonts w:ascii="Tw Cen MT" w:hAnsi="Tw Cen MT"/>
-                          <w:b/>
-                          <w:bCs/>
-                          <w:sz w:val="24"/>
-                          <w:szCs w:val="24"/>
-                          <w14:ligatures w14:val="none"/>
-                        </w:rPr>
-                        <w:t xml:space="preserve"> </w:t>
+                        <w:t xml:space="preserve">audience </w:t>
                       </w:r>
                       <w:r>
                         <w:rPr>
@@ -1526,29 +1198,7 @@
                           <w:szCs w:val="24"/>
                           <w14:ligatures w14:val="none"/>
                         </w:rPr>
-                        <w:t>Desc</w:t>
-                      </w:r>
-                      <w:r>
-                        <w:rPr>
-                          <w:rFonts w:ascii="Tw Cen MT" w:hAnsi="Tw Cen MT"/>
-                          <w:b/>
-                          <w:bCs/>
-                          <w:sz w:val="24"/>
-                          <w:szCs w:val="24"/>
-                          <w14:ligatures w14:val="none"/>
-                        </w:rPr>
-                        <w:t>ribe how the rhetor communicate</w:t>
-                      </w:r>
-                      <w:r>
-                        <w:rPr>
-                          <w:rFonts w:ascii="Tw Cen MT" w:hAnsi="Tw Cen MT"/>
-                          <w:b/>
-                          <w:bCs/>
-                          <w:sz w:val="24"/>
-                          <w:szCs w:val="24"/>
-                          <w14:ligatures w14:val="none"/>
-                        </w:rPr>
-                        <w:t>s</w:t>
+                        <w:t>Describe how the rhetor communicates</w:t>
                       </w:r>
                       <w:r>
                         <w:rPr>
@@ -1589,16 +1239,7 @@
                           <w:szCs w:val="24"/>
                           <w14:ligatures w14:val="none"/>
                         </w:rPr>
-                        <w:t>Introduce and analyze at least</w:t>
-                      </w:r>
-                      <w:r>
-                        <w:rPr>
-                          <w:rFonts w:ascii="Tw Cen MT" w:hAnsi="Tw Cen MT"/>
-                          <w:sz w:val="24"/>
-                          <w:szCs w:val="24"/>
-                          <w14:ligatures w14:val="none"/>
-                        </w:rPr>
-                        <w:t xml:space="preserve"> </w:t>
+                        <w:t xml:space="preserve">Introduce and analyze at least </w:t>
                       </w:r>
                       <w:r>
                         <w:rPr>
@@ -1609,36 +1250,16 @@
                           <w:szCs w:val="24"/>
                           <w14:ligatures w14:val="none"/>
                         </w:rPr>
-                        <w:t>5 examples</w:t>
-                      </w:r>
-                      <w:r>
-                        <w:rPr>
-                          <w:rFonts w:ascii="Tw Cen MT" w:hAnsi="Tw Cen MT"/>
-                          <w:b/>
-                          <w:bCs/>
-                          <w:sz w:val="24"/>
-                          <w:szCs w:val="24"/>
-                          <w14:ligatures w14:val="none"/>
-                        </w:rPr>
-                        <w:t xml:space="preserve"> </w:t>
-                      </w:r>
-                      <w:r>
-                        <w:rPr>
-                          <w:rFonts w:ascii="Tw Cen MT" w:hAnsi="Tw Cen MT"/>
-                          <w:sz w:val="24"/>
-                          <w:szCs w:val="24"/>
-                          <w14:ligatures w14:val="none"/>
-                        </w:rPr>
-                        <w:t>of their rhetoric, using the terms</w:t>
-                      </w:r>
-                      <w:r>
-                        <w:rPr>
-                          <w:rFonts w:ascii="Tw Cen MT" w:hAnsi="Tw Cen MT"/>
-                          <w:sz w:val="24"/>
-                          <w:szCs w:val="24"/>
-                          <w14:ligatures w14:val="none"/>
-                        </w:rPr>
-                        <w:t xml:space="preserve"> </w:t>
+                        <w:t xml:space="preserve">5 examples </w:t>
+                      </w:r>
+                      <w:r>
+                        <w:rPr>
+                          <w:rFonts w:ascii="Tw Cen MT" w:hAnsi="Tw Cen MT"/>
+                          <w:sz w:val="24"/>
+                          <w:szCs w:val="24"/>
+                          <w14:ligatures w14:val="none"/>
+                        </w:rPr>
+                        <w:t xml:space="preserve">of their rhetoric, using the terms </w:t>
                       </w:r>
                       <w:r>
                         <w:rPr>
@@ -1649,7 +1270,16 @@
                           <w:szCs w:val="24"/>
                           <w14:ligatures w14:val="none"/>
                         </w:rPr>
-                        <w:t>etho</w:t>
+                        <w:t>ethos</w:t>
+                      </w:r>
+                      <w:r>
+                        <w:rPr>
+                          <w:rFonts w:ascii="Tw Cen MT" w:hAnsi="Tw Cen MT"/>
+                          <w:sz w:val="24"/>
+                          <w:szCs w:val="24"/>
+                          <w14:ligatures w14:val="none"/>
+                        </w:rPr>
+                        <w:t xml:space="preserve">, </w:t>
                       </w:r>
                       <w:r>
                         <w:rPr>
@@ -1660,25 +1290,16 @@
                           <w:szCs w:val="24"/>
                           <w14:ligatures w14:val="none"/>
                         </w:rPr>
-                        <w:t>s</w:t>
-                      </w:r>
-                      <w:r>
-                        <w:rPr>
-                          <w:rFonts w:ascii="Tw Cen MT" w:hAnsi="Tw Cen MT"/>
-                          <w:sz w:val="24"/>
-                          <w:szCs w:val="24"/>
-                          <w14:ligatures w14:val="none"/>
-                        </w:rPr>
-                        <w:t>,</w:t>
-                      </w:r>
-                      <w:r>
-                        <w:rPr>
-                          <w:rFonts w:ascii="Tw Cen MT" w:hAnsi="Tw Cen MT"/>
-                          <w:sz w:val="24"/>
-                          <w:szCs w:val="24"/>
-                          <w14:ligatures w14:val="none"/>
-                        </w:rPr>
-                        <w:t xml:space="preserve"> </w:t>
+                        <w:t>logos</w:t>
+                      </w:r>
+                      <w:r>
+                        <w:rPr>
+                          <w:rFonts w:ascii="Tw Cen MT" w:hAnsi="Tw Cen MT"/>
+                          <w:sz w:val="24"/>
+                          <w:szCs w:val="24"/>
+                          <w14:ligatures w14:val="none"/>
+                        </w:rPr>
+                        <w:t xml:space="preserve">, and </w:t>
                       </w:r>
                       <w:r>
                         <w:rPr>
@@ -1689,58 +1310,7 @@
                           <w:szCs w:val="24"/>
                           <w14:ligatures w14:val="none"/>
                         </w:rPr>
-                        <w:t>logo</w:t>
-                      </w:r>
-                      <w:r>
-                        <w:rPr>
-                          <w:rFonts w:ascii="Tw Cen MT" w:hAnsi="Tw Cen MT"/>
-                          <w:i/>
-                          <w:iCs/>
-                          <w:sz w:val="24"/>
-                          <w:szCs w:val="24"/>
-                          <w14:ligatures w14:val="none"/>
-                        </w:rPr>
-                        <w:t>s</w:t>
-                      </w:r>
-                      <w:r>
-                        <w:rPr>
-                          <w:rFonts w:ascii="Tw Cen MT" w:hAnsi="Tw Cen MT"/>
-                          <w:sz w:val="24"/>
-                          <w:szCs w:val="24"/>
-                          <w14:ligatures w14:val="none"/>
-                        </w:rPr>
-                        <w:t>, and</w:t>
-                      </w:r>
-                      <w:r>
-                        <w:rPr>
-                          <w:rFonts w:ascii="Tw Cen MT" w:hAnsi="Tw Cen MT"/>
-                          <w:sz w:val="24"/>
-                          <w:szCs w:val="24"/>
-                          <w14:ligatures w14:val="none"/>
-                        </w:rPr>
-                        <w:t xml:space="preserve"> </w:t>
-                      </w:r>
-                      <w:r>
-                        <w:rPr>
-                          <w:rFonts w:ascii="Tw Cen MT" w:hAnsi="Tw Cen MT"/>
-                          <w:i/>
-                          <w:iCs/>
-                          <w:sz w:val="24"/>
-                          <w:szCs w:val="24"/>
-                          <w14:ligatures w14:val="none"/>
-                        </w:rPr>
-                        <w:t>patho</w:t>
-                      </w:r>
-                      <w:r>
-                        <w:rPr>
-                          <w:rFonts w:ascii="Tw Cen MT" w:hAnsi="Tw Cen MT"/>
-                          <w:i/>
-                          <w:iCs/>
-                          <w:sz w:val="24"/>
-                          <w:szCs w:val="24"/>
-                          <w14:ligatures w14:val="none"/>
-                        </w:rPr>
-                        <w:t>s</w:t>
+                        <w:t>pathos</w:t>
                       </w:r>
                       <w:r>
                         <w:rPr>
@@ -1781,16 +1351,7 @@
                           <w:szCs w:val="24"/>
                           <w14:ligatures w14:val="none"/>
                         </w:rPr>
-                        <w:t>Explain how this person’s rhetoric</w:t>
-                      </w:r>
-                      <w:r>
-                        <w:rPr>
-                          <w:rFonts w:ascii="Tw Cen MT" w:hAnsi="Tw Cen MT"/>
-                          <w:sz w:val="24"/>
-                          <w:szCs w:val="24"/>
-                          <w14:ligatures w14:val="none"/>
-                        </w:rPr>
-                        <w:t xml:space="preserve"> </w:t>
+                        <w:t xml:space="preserve">Explain how this person’s rhetoric </w:t>
                       </w:r>
                       <w:r>
                         <w:rPr>
@@ -1801,18 +1362,7 @@
                           <w:szCs w:val="24"/>
                           <w14:ligatures w14:val="none"/>
                         </w:rPr>
-                        <w:t>makes a difference</w:t>
-                      </w:r>
-                      <w:r>
-                        <w:rPr>
-                          <w:rFonts w:ascii="Tw Cen MT" w:hAnsi="Tw Cen MT"/>
-                          <w:b/>
-                          <w:bCs/>
-                          <w:sz w:val="24"/>
-                          <w:szCs w:val="24"/>
-                          <w14:ligatures w14:val="none"/>
-                        </w:rPr>
-                        <w:t xml:space="preserve"> </w:t>
+                        <w:t xml:space="preserve">makes a difference </w:t>
                       </w:r>
                       <w:r>
                         <w:rPr>
@@ -2253,7 +1803,7 @@
                                   <w:szCs w:val="28"/>
                                   <w14:ligatures w14:val="none"/>
                                 </w:rPr>
-                                <w:t>Due October 18t</w:t>
+                                <w:t>Due October 1</w:t>
                               </w:r>
                               <w:r>
                                 <w:rPr>
@@ -2263,7 +1813,28 @@
                                   <w:szCs w:val="28"/>
                                   <w14:ligatures w14:val="none"/>
                                 </w:rPr>
-                                <w:t>h</w:t>
+                                <w:t>7</w:t>
+                              </w:r>
+                              <w:r>
+                                <w:rPr>
+                                  <w:rFonts w:ascii="Bahnschrift" w:hAnsi="Bahnschrift"/>
+                                  <w:caps/>
+                                  <w:sz w:val="28"/>
+                                  <w:szCs w:val="28"/>
+                                  <w:vertAlign w:val="superscript"/>
+                                  <w14:ligatures w14:val="none"/>
+                                </w:rPr>
+                                <w:t>th</w:t>
+                              </w:r>
+                              <w:r>
+                                <w:rPr>
+                                  <w:rFonts w:ascii="Bahnschrift" w:hAnsi="Bahnschrift"/>
+                                  <w:caps/>
+                                  <w:sz w:val="28"/>
+                                  <w:szCs w:val="28"/>
+                                  <w14:ligatures w14:val="none"/>
+                                </w:rPr>
+                                <w:t xml:space="preserve"> at 11:59PM</w:t>
                               </w:r>
                             </w:p>
                           </w:txbxContent>
@@ -2286,16 +1857,16 @@
           </mc:Choice>
           <mc:Fallback>
             <w:pict>
-              <v:group w14:anchorId="2900F7F2" id="Group 8" o:spid="_x0000_s1027" style="position:absolute;margin-left:562.55pt;margin-top:-50.9pt;width:613.75pt;height:224.55pt;z-index:251657216;mso-position-horizontal:right;mso-position-horizontal-relative:page" coordorigin="10629,10569" coordsize="779,285" o:gfxdata="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">
-                <v:rect id="Rectangle 2" o:spid="_x0000_s1028" style="position:absolute;left:10629;top:10650;width:779;height:185;visibility:visible;mso-wrap-style:square;v-text-anchor:top" o:gfxdata="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" fillcolor="#981e32" stroked="f" strokecolor="black [0]" insetpen="t">
+              <v:group w14:anchorId="2900F7F2" id="Group 8" o:spid="_x0000_s1027" style="position:absolute;margin-left:562.55pt;margin-top:-50.9pt;width:613.75pt;height:224.55pt;z-index:251657216;mso-position-horizontal:right;mso-position-horizontal-relative:page" coordorigin="10629,10569" coordsize="779,285" o:gfxdata="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">
+                <v:rect id="Rectangle 2" o:spid="_x0000_s1028" style="position:absolute;left:10629;top:10650;width:779;height:185;visibility:visible;mso-wrap-style:square;v-text-anchor:top" o:gfxdata="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" fillcolor="#981e32" stroked="f" strokecolor="black [0]" insetpen="t">
                   <v:shadow color="#ffc000"/>
                   <v:textbox inset="2.88pt,2.88pt,2.88pt,2.88pt"/>
                 </v:rect>
-                <v:roundrect id="AutoShape 3" o:spid="_x0000_s1029" style="position:absolute;left:10671;top:10754;width:323;height:100;visibility:visible;mso-wrap-style:square;v-text-anchor:top" arcsize="10923f" o:gfxdata="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" strokecolor="#f9461c" strokeweight="2pt">
+                <v:roundrect id="AutoShape 3" o:spid="_x0000_s1029" style="position:absolute;left:10671;top:10754;width:323;height:100;visibility:visible;mso-wrap-style:square;v-text-anchor:top" arcsize="10923f" o:gfxdata="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" strokecolor="#f9461c" strokeweight="2pt">
                   <v:shadow color="black [0]"/>
                   <v:textbox inset="2.88pt,2.88pt,2.88pt,2.88pt"/>
                 </v:roundrect>
-                <v:shape id="Text Box 4" o:spid="_x0000_s1030" type="#_x0000_t202" style="position:absolute;left:10675;top:10755;width:315;height:99;visibility:visible;mso-wrap-style:square;v-text-anchor:top" o:gfxdata="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" filled="f" fillcolor="#5b9bd5" stroked="f" strokecolor="black [0]" strokeweight="2pt">
+                <v:shape id="Text Box 4" o:spid="_x0000_s1030" type="#_x0000_t202" style="position:absolute;left:10675;top:10755;width:315;height:99;visibility:visible;mso-wrap-style:square;v-text-anchor:top" o:gfxdata="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" filled="f" fillcolor="#5b9bd5" stroked="f" strokecolor="black [0]" strokeweight="2pt">
                   <v:textbox inset="2.88pt,2.88pt,2.88pt,2.88pt">
                     <w:txbxContent>
                       <w:p>
@@ -2378,11 +1949,11 @@
                     </w:txbxContent>
                   </v:textbox>
                 </v:shape>
-                <v:roundrect id="AutoShape 5" o:spid="_x0000_s1031" style="position:absolute;left:10921;top:10576;width:439;height:152;visibility:visible;mso-wrap-style:square;v-text-anchor:top" arcsize="10923f" o:gfxdata="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" strokecolor="#f9461c" strokeweight="2pt">
+                <v:roundrect id="AutoShape 5" o:spid="_x0000_s1031" style="position:absolute;left:10921;top:10576;width:439;height:152;visibility:visible;mso-wrap-style:square;v-text-anchor:top" arcsize="10923f" o:gfxdata="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" strokecolor="#f9461c" strokeweight="2pt">
                   <v:shadow color="black [0]"/>
                   <v:textbox inset="2.88pt,2.88pt,2.88pt,2.88pt"/>
                 </v:roundrect>
-                <v:shape id="Text Box 6" o:spid="_x0000_s1032" type="#_x0000_t202" style="position:absolute;left:10923;top:10569;width:437;height:173;visibility:visible;mso-wrap-style:square;v-text-anchor:top" o:gfxdata="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" filled="f" stroked="f" strokecolor="black [0]" insetpen="t">
+                <v:shape id="Text Box 6" o:spid="_x0000_s1032" type="#_x0000_t202" style="position:absolute;left:10923;top:10569;width:437;height:173;visibility:visible;mso-wrap-style:square;v-text-anchor:top" o:gfxdata="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" filled="f" stroked="f" strokecolor="black [0]" insetpen="t">
                   <v:textbox inset="0,0,0,0">
                     <w:txbxContent>
                       <w:p>
@@ -2444,7 +2015,7 @@
                             <w:szCs w:val="28"/>
                             <w14:ligatures w14:val="none"/>
                           </w:rPr>
-                          <w:t>Due October 18t</w:t>
+                          <w:t>Due October 1</w:t>
                         </w:r>
                         <w:r>
                           <w:rPr>
@@ -2454,7 +2025,28 @@
                             <w:szCs w:val="28"/>
                             <w14:ligatures w14:val="none"/>
                           </w:rPr>
-                          <w:t>h</w:t>
+                          <w:t>7</w:t>
+                        </w:r>
+                        <w:r>
+                          <w:rPr>
+                            <w:rFonts w:ascii="Bahnschrift" w:hAnsi="Bahnschrift"/>
+                            <w:caps/>
+                            <w:sz w:val="28"/>
+                            <w:szCs w:val="28"/>
+                            <w:vertAlign w:val="superscript"/>
+                            <w14:ligatures w14:val="none"/>
+                          </w:rPr>
+                          <w:t>th</w:t>
+                        </w:r>
+                        <w:r>
+                          <w:rPr>
+                            <w:rFonts w:ascii="Bahnschrift" w:hAnsi="Bahnschrift"/>
+                            <w:caps/>
+                            <w:sz w:val="28"/>
+                            <w:szCs w:val="28"/>
+                            <w14:ligatures w14:val="none"/>
+                          </w:rPr>
+                          <w:t xml:space="preserve"> at 11:59PM</w:t>
                         </w:r>
                       </w:p>
                     </w:txbxContent>
@@ -2486,7 +2078,6 @@
     <w:lvl w:ilvl="0">
       <w:start w:val="1"/>
       <w:numFmt w:val="bullet"/>
-      <w:pStyle w:val="ListBullet2"/>
       <w:lvlText w:val=""/>
       <w:lvlJc w:val="left"/>
       <w:pPr>
@@ -2507,7 +2098,6 @@
     <w:lvl w:ilvl="0">
       <w:start w:val="1"/>
       <w:numFmt w:val="bullet"/>
-      <w:pStyle w:val="ListBullet"/>
       <w:lvlText w:val=""/>
       <w:lvlJc w:val="left"/>
       <w:pPr>

</xml_diff>

<commit_message>
updated project 2 assingment sheet
</commit_message>
<xml_diff>
--- a/ENGL1105/static/docs/project2.docx
+++ b/ENGL1105/static/docs/project2.docx
@@ -30,7 +30,7 @@
         <mc:AlternateContent>
           <mc:Choice Requires="wps">
             <w:drawing>
-              <wp:anchor distT="36576" distB="36576" distL="36576" distR="36576" simplePos="0" relativeHeight="251658240" behindDoc="0" locked="0" layoutInCell="1" allowOverlap="1" wp14:anchorId="76D99C61" wp14:editId="7E1C5ACB">
+              <wp:anchor distT="36576" distB="36576" distL="36576" distR="36576" simplePos="0" relativeHeight="251658240" behindDoc="0" locked="0" layoutInCell="1" allowOverlap="1" wp14:anchorId="76D99C61" wp14:editId="6CE14ABA">
                 <wp:simplePos x="0" y="0"/>
                 <wp:positionH relativeFrom="column">
                   <wp:posOffset>-533400</wp:posOffset>
@@ -396,18 +396,7 @@
                                 <w:szCs w:val="24"/>
                                 <w14:ligatures w14:val="none"/>
                               </w:rPr>
-                              <w:t>that makes an argument about 1) the way your rhetor uses rhetoric and 2) they use rhetoric to influence their audi</w:t>
-                            </w:r>
-                            <w:bookmarkStart w:id="0" w:name="_GoBack"/>
-                            <w:bookmarkEnd w:id="0"/>
-                            <w:r>
-                              <w:rPr>
-                                <w:rFonts w:ascii="Tw Cen MT" w:hAnsi="Tw Cen MT"/>
-                                <w:sz w:val="24"/>
-                                <w:szCs w:val="24"/>
-                                <w14:ligatures w14:val="none"/>
-                              </w:rPr>
-                              <w:t xml:space="preserve">ence. </w:t>
+                              <w:t xml:space="preserve">that makes an argument about 1) the way your rhetor uses rhetoric and 2) they use rhetoric to influence their audience. </w:t>
                             </w:r>
                           </w:p>
                           <w:p>
@@ -720,6 +709,134 @@
                               </w:rPr>
                               <w:t>in a specific community. </w:t>
                             </w:r>
+                          </w:p>
+                          <w:p>
+                            <w:pPr>
+                              <w:widowControl w:val="0"/>
+                              <w:spacing w:after="80"/>
+                              <w:ind w:left="360" w:hanging="360"/>
+                              <w:rPr>
+                                <w:rFonts w:ascii="Tw Cen MT" w:hAnsi="Tw Cen MT"/>
+                                <w:sz w:val="24"/>
+                                <w:szCs w:val="24"/>
+                                <w14:ligatures w14:val="none"/>
+                              </w:rPr>
+                            </w:pPr>
+                            <w:r>
+                              <w:rPr>
+                                <w:rFonts w:ascii="Symbol" w:hAnsi="Symbol"/>
+                                <w:lang w:val="x-none"/>
+                              </w:rPr>
+                              <w:t></w:t>
+                            </w:r>
+                            <w:r>
+                              <w:t> </w:t>
+                            </w:r>
+                            <w:r>
+                              <w:rPr>
+                                <w:rFonts w:ascii="Tw Cen MT" w:hAnsi="Tw Cen MT"/>
+                                <w:sz w:val="24"/>
+                                <w:szCs w:val="24"/>
+                                <w14:ligatures w14:val="none"/>
+                              </w:rPr>
+                              <w:t xml:space="preserve">You </w:t>
+                            </w:r>
+                            <w:r>
+                              <w:rPr>
+                                <w:rFonts w:ascii="Tw Cen MT" w:hAnsi="Tw Cen MT"/>
+                                <w:b/>
+                                <w:bCs/>
+                                <w:sz w:val="24"/>
+                                <w:szCs w:val="24"/>
+                                <w14:ligatures w14:val="none"/>
+                              </w:rPr>
+                              <w:t xml:space="preserve">may not </w:t>
+                            </w:r>
+                            <w:r>
+                              <w:rPr>
+                                <w:rFonts w:ascii="Tw Cen MT" w:hAnsi="Tw Cen MT"/>
+                                <w:sz w:val="24"/>
+                                <w:szCs w:val="24"/>
+                                <w14:ligatures w14:val="none"/>
+                              </w:rPr>
+                              <w:t>use a five paragraph essay format in which one paragraph is about ethos, one is about logos, one is about pathos, etc..</w:t>
+                            </w:r>
+                          </w:p>
+                          <w:p>
+                            <w:pPr>
+                              <w:widowControl w:val="0"/>
+                              <w:spacing w:after="80"/>
+                              <w:ind w:left="360" w:hanging="360"/>
+                              <w:rPr>
+                                <w:rFonts w:ascii="Tw Cen MT" w:hAnsi="Tw Cen MT"/>
+                                <w:sz w:val="24"/>
+                                <w:szCs w:val="24"/>
+                                <w14:ligatures w14:val="none"/>
+                              </w:rPr>
+                            </w:pPr>
+                            <w:r>
+                              <w:rPr>
+                                <w:rFonts w:ascii="Symbol" w:hAnsi="Symbol"/>
+                                <w:lang w:val="x-none"/>
+                              </w:rPr>
+                              <w:t></w:t>
+                            </w:r>
+                            <w:r>
+                              <w:t> </w:t>
+                            </w:r>
+                            <w:r>
+                              <w:rPr>
+                                <w:rFonts w:ascii="Tw Cen MT" w:hAnsi="Tw Cen MT"/>
+                                <w:sz w:val="24"/>
+                                <w:szCs w:val="24"/>
+                                <w14:ligatures w14:val="none"/>
+                              </w:rPr>
+                              <w:t xml:space="preserve">You </w:t>
+                            </w:r>
+                            <w:r>
+                              <w:rPr>
+                                <w:rFonts w:ascii="Tw Cen MT" w:hAnsi="Tw Cen MT"/>
+                                <w:b/>
+                                <w:bCs/>
+                                <w:sz w:val="24"/>
+                                <w:szCs w:val="24"/>
+                                <w14:ligatures w14:val="none"/>
+                              </w:rPr>
+                              <w:t xml:space="preserve">can </w:t>
+                            </w:r>
+                            <w:r>
+                              <w:rPr>
+                                <w:rFonts w:ascii="Tw Cen MT" w:hAnsi="Tw Cen MT"/>
+                                <w:sz w:val="24"/>
+                                <w:szCs w:val="24"/>
+                                <w14:ligatures w14:val="none"/>
+                              </w:rPr>
+                              <w:t>write this essay in the style of a personal profile, or of a</w:t>
+                            </w:r>
+                            <w:r>
+                              <w:rPr>
+                                <w:rFonts w:ascii="Tw Cen MT" w:hAnsi="Tw Cen MT"/>
+                                <w:sz w:val="24"/>
+                                <w:szCs w:val="24"/>
+                                <w14:ligatures w14:val="none"/>
+                              </w:rPr>
+                              <w:t>n academic essay</w:t>
+                            </w:r>
+                            <w:bookmarkStart w:id="0" w:name="_GoBack"/>
+                            <w:bookmarkEnd w:id="0"/>
+                          </w:p>
+                          <w:p>
+                            <w:pPr>
+                              <w:widowControl w:val="0"/>
+                              <w:spacing w:after="80"/>
+                              <w:ind w:left="360" w:hanging="360"/>
+                              <w:rPr>
+                                <w:rFonts w:ascii="Tw Cen MT" w:hAnsi="Tw Cen MT"/>
+                                <w:sz w:val="24"/>
+                                <w:szCs w:val="24"/>
+                                <w14:ligatures w14:val="none"/>
+                              </w:rPr>
+                            </w:pPr>
                           </w:p>
                         </w:txbxContent>
                       </wps:txbx>
@@ -1049,18 +1166,7 @@
                           <w:szCs w:val="24"/>
                           <w14:ligatures w14:val="none"/>
                         </w:rPr>
-                        <w:t>that makes an argument about 1) the way your rhetor uses rhetoric and 2) they use rhetoric to influence their audi</w:t>
-                      </w:r>
-                      <w:bookmarkStart w:id="1" w:name="_GoBack"/>
-                      <w:bookmarkEnd w:id="1"/>
-                      <w:r>
-                        <w:rPr>
-                          <w:rFonts w:ascii="Tw Cen MT" w:hAnsi="Tw Cen MT"/>
-                          <w:sz w:val="24"/>
-                          <w:szCs w:val="24"/>
-                          <w14:ligatures w14:val="none"/>
-                        </w:rPr>
-                        <w:t xml:space="preserve">ence. </w:t>
+                        <w:t xml:space="preserve">that makes an argument about 1) the way your rhetor uses rhetoric and 2) they use rhetoric to influence their audience. </w:t>
                       </w:r>
                     </w:p>
                     <w:p>
@@ -1373,6 +1479,134 @@
                         </w:rPr>
                         <w:t>in a specific community. </w:t>
                       </w:r>
+                    </w:p>
+                    <w:p>
+                      <w:pPr>
+                        <w:widowControl w:val="0"/>
+                        <w:spacing w:after="80"/>
+                        <w:ind w:left="360" w:hanging="360"/>
+                        <w:rPr>
+                          <w:rFonts w:ascii="Tw Cen MT" w:hAnsi="Tw Cen MT"/>
+                          <w:sz w:val="24"/>
+                          <w:szCs w:val="24"/>
+                          <w14:ligatures w14:val="none"/>
+                        </w:rPr>
+                      </w:pPr>
+                      <w:r>
+                        <w:rPr>
+                          <w:rFonts w:ascii="Symbol" w:hAnsi="Symbol"/>
+                          <w:lang w:val="x-none"/>
+                        </w:rPr>
+                        <w:t></w:t>
+                      </w:r>
+                      <w:r>
+                        <w:t> </w:t>
+                      </w:r>
+                      <w:r>
+                        <w:rPr>
+                          <w:rFonts w:ascii="Tw Cen MT" w:hAnsi="Tw Cen MT"/>
+                          <w:sz w:val="24"/>
+                          <w:szCs w:val="24"/>
+                          <w14:ligatures w14:val="none"/>
+                        </w:rPr>
+                        <w:t xml:space="preserve">You </w:t>
+                      </w:r>
+                      <w:r>
+                        <w:rPr>
+                          <w:rFonts w:ascii="Tw Cen MT" w:hAnsi="Tw Cen MT"/>
+                          <w:b/>
+                          <w:bCs/>
+                          <w:sz w:val="24"/>
+                          <w:szCs w:val="24"/>
+                          <w14:ligatures w14:val="none"/>
+                        </w:rPr>
+                        <w:t xml:space="preserve">may not </w:t>
+                      </w:r>
+                      <w:r>
+                        <w:rPr>
+                          <w:rFonts w:ascii="Tw Cen MT" w:hAnsi="Tw Cen MT"/>
+                          <w:sz w:val="24"/>
+                          <w:szCs w:val="24"/>
+                          <w14:ligatures w14:val="none"/>
+                        </w:rPr>
+                        <w:t>use a five paragraph essay format in which one paragraph is about ethos, one is about logos, one is about pathos, etc..</w:t>
+                      </w:r>
+                    </w:p>
+                    <w:p>
+                      <w:pPr>
+                        <w:widowControl w:val="0"/>
+                        <w:spacing w:after="80"/>
+                        <w:ind w:left="360" w:hanging="360"/>
+                        <w:rPr>
+                          <w:rFonts w:ascii="Tw Cen MT" w:hAnsi="Tw Cen MT"/>
+                          <w:sz w:val="24"/>
+                          <w:szCs w:val="24"/>
+                          <w14:ligatures w14:val="none"/>
+                        </w:rPr>
+                      </w:pPr>
+                      <w:r>
+                        <w:rPr>
+                          <w:rFonts w:ascii="Symbol" w:hAnsi="Symbol"/>
+                          <w:lang w:val="x-none"/>
+                        </w:rPr>
+                        <w:t></w:t>
+                      </w:r>
+                      <w:r>
+                        <w:t> </w:t>
+                      </w:r>
+                      <w:r>
+                        <w:rPr>
+                          <w:rFonts w:ascii="Tw Cen MT" w:hAnsi="Tw Cen MT"/>
+                          <w:sz w:val="24"/>
+                          <w:szCs w:val="24"/>
+                          <w14:ligatures w14:val="none"/>
+                        </w:rPr>
+                        <w:t xml:space="preserve">You </w:t>
+                      </w:r>
+                      <w:r>
+                        <w:rPr>
+                          <w:rFonts w:ascii="Tw Cen MT" w:hAnsi="Tw Cen MT"/>
+                          <w:b/>
+                          <w:bCs/>
+                          <w:sz w:val="24"/>
+                          <w:szCs w:val="24"/>
+                          <w14:ligatures w14:val="none"/>
+                        </w:rPr>
+                        <w:t xml:space="preserve">can </w:t>
+                      </w:r>
+                      <w:r>
+                        <w:rPr>
+                          <w:rFonts w:ascii="Tw Cen MT" w:hAnsi="Tw Cen MT"/>
+                          <w:sz w:val="24"/>
+                          <w:szCs w:val="24"/>
+                          <w14:ligatures w14:val="none"/>
+                        </w:rPr>
+                        <w:t>write this essay in the style of a personal profile, or of a</w:t>
+                      </w:r>
+                      <w:r>
+                        <w:rPr>
+                          <w:rFonts w:ascii="Tw Cen MT" w:hAnsi="Tw Cen MT"/>
+                          <w:sz w:val="24"/>
+                          <w:szCs w:val="24"/>
+                          <w14:ligatures w14:val="none"/>
+                        </w:rPr>
+                        <w:t>n academic essay</w:t>
+                      </w:r>
+                      <w:bookmarkStart w:id="1" w:name="_GoBack"/>
+                      <w:bookmarkEnd w:id="1"/>
+                    </w:p>
+                    <w:p>
+                      <w:pPr>
+                        <w:widowControl w:val="0"/>
+                        <w:spacing w:after="80"/>
+                        <w:ind w:left="360" w:hanging="360"/>
+                        <w:rPr>
+                          <w:rFonts w:ascii="Tw Cen MT" w:hAnsi="Tw Cen MT"/>
+                          <w:sz w:val="24"/>
+                          <w:szCs w:val="24"/>
+                          <w14:ligatures w14:val="none"/>
+                        </w:rPr>
+                      </w:pPr>
                     </w:p>
                   </w:txbxContent>
                 </v:textbox>
@@ -1395,7 +1629,7 @@
         <mc:AlternateContent>
           <mc:Choice Requires="wpg">
             <w:drawing>
-              <wp:anchor distT="0" distB="0" distL="114300" distR="114300" simplePos="0" relativeHeight="251657216" behindDoc="0" locked="0" layoutInCell="1" allowOverlap="1" wp14:anchorId="2900F7F2" wp14:editId="5F60A498">
+              <wp:anchor distT="0" distB="0" distL="114300" distR="114300" simplePos="0" relativeHeight="251657216" behindDoc="0" locked="0" layoutInCell="1" allowOverlap="1" wp14:anchorId="2900F7F2" wp14:editId="4C174E19">
                 <wp:simplePos x="0" y="0"/>
                 <wp:positionH relativeFrom="page">
                   <wp:align>right</wp:align>
@@ -1404,7 +1638,7 @@
                   <wp:posOffset>-646430</wp:posOffset>
                 </wp:positionV>
                 <wp:extent cx="7794625" cy="2851785"/>
-                <wp:effectExtent l="0" t="0" r="0" b="24765"/>
+                <wp:effectExtent l="0" t="0" r="3175" b="18415"/>
                 <wp:wrapNone/>
                 <wp:docPr id="2" name="Group 8"/>
                 <wp:cNvGraphicFramePr>
@@ -1419,9 +1653,9 @@
                       <wpg:grpSpPr bwMode="auto">
                         <a:xfrm>
                           <a:off x="0" y="0"/>
-                          <a:ext cx="7794625" cy="2851785"/>
+                          <a:ext cx="7794725" cy="2851785"/>
                           <a:chOff x="1062911" y="1056983"/>
-                          <a:chExt cx="77949" cy="28516"/>
+                          <a:chExt cx="77950" cy="28516"/>
                         </a:xfrm>
                       </wpg:grpSpPr>
                       <wps:wsp>
@@ -1624,7 +1858,21 @@
                                   <w:rFonts w:ascii="Tw Cen MT" w:hAnsi="Tw Cen MT"/>
                                   <w14:ligatures w14:val="none"/>
                                 </w:rPr>
-                                <w:t>Partial draft due (2 pages): 10/14</w:t>
+                                <w:t>Partial draft due (</w:t>
+                              </w:r>
+                              <w:r>
+                                <w:rPr>
+                                  <w:rFonts w:ascii="Tw Cen MT" w:hAnsi="Tw Cen MT"/>
+                                  <w14:ligatures w14:val="none"/>
+                                </w:rPr>
+                                <w:t>at least 625 words</w:t>
+                              </w:r>
+                              <w:r>
+                                <w:rPr>
+                                  <w:rFonts w:ascii="Tw Cen MT" w:hAnsi="Tw Cen MT"/>
+                                  <w14:ligatures w14:val="none"/>
+                                </w:rPr>
+                                <w:t>): 10/14</w:t>
                               </w:r>
                             </w:p>
                             <w:p>
@@ -1813,7 +2061,7 @@
                                   <w:szCs w:val="28"/>
                                   <w14:ligatures w14:val="none"/>
                                 </w:rPr>
-                                <w:t>7</w:t>
+                                <w:t>8</w:t>
                               </w:r>
                               <w:r>
                                 <w:rPr>
@@ -1857,7 +2105,7 @@
           </mc:Choice>
           <mc:Fallback>
             <w:pict>
-              <v:group w14:anchorId="2900F7F2" id="Group 8" o:spid="_x0000_s1027" style="position:absolute;margin-left:562.55pt;margin-top:-50.9pt;width:613.75pt;height:224.55pt;z-index:251657216;mso-position-horizontal:right;mso-position-horizontal-relative:page" coordorigin="10629,10569" coordsize="779,285" o:gfxdata="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">
+              <v:group w14:anchorId="2900F7F2" id="Group 8" o:spid="_x0000_s1027" style="position:absolute;margin-left:562.55pt;margin-top:-50.9pt;width:613.75pt;height:224.55pt;z-index:251657216;mso-position-horizontal:right;mso-position-horizontal-relative:page" coordorigin="10629,10569" coordsize="779,285" o:gfxdata="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">
                 <v:rect id="Rectangle 2" o:spid="_x0000_s1028" style="position:absolute;left:10629;top:10650;width:779;height:185;visibility:visible;mso-wrap-style:square;v-text-anchor:top" o:gfxdata="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" fillcolor="#981e32" stroked="f" strokecolor="black [0]" insetpen="t">
                   <v:shadow color="#ffc000"/>
                   <v:textbox inset="2.88pt,2.88pt,2.88pt,2.88pt"/>
@@ -1926,7 +2174,21 @@
                             <w:rFonts w:ascii="Tw Cen MT" w:hAnsi="Tw Cen MT"/>
                             <w14:ligatures w14:val="none"/>
                           </w:rPr>
-                          <w:t>Partial draft due (2 pages): 10/14</w:t>
+                          <w:t>Partial draft due (</w:t>
+                        </w:r>
+                        <w:r>
+                          <w:rPr>
+                            <w:rFonts w:ascii="Tw Cen MT" w:hAnsi="Tw Cen MT"/>
+                            <w14:ligatures w14:val="none"/>
+                          </w:rPr>
+                          <w:t>at least 625 words</w:t>
+                        </w:r>
+                        <w:r>
+                          <w:rPr>
+                            <w:rFonts w:ascii="Tw Cen MT" w:hAnsi="Tw Cen MT"/>
+                            <w14:ligatures w14:val="none"/>
+                          </w:rPr>
+                          <w:t>): 10/14</w:t>
                         </w:r>
                       </w:p>
                       <w:p>
@@ -2025,7 +2287,7 @@
                             <w:szCs w:val="28"/>
                             <w14:ligatures w14:val="none"/>
                           </w:rPr>
-                          <w:t>7</w:t>
+                          <w:t>8</w:t>
                         </w:r>
                         <w:r>
                           <w:rPr>

</xml_diff>

<commit_message>
updated projects page for new dates
</commit_message>
<xml_diff>
--- a/ENGL1105/static/docs/project2.docx
+++ b/ENGL1105/static/docs/project2.docx
@@ -108,6 +108,7 @@
                                 <w14:ligatures w14:val="none"/>
                               </w:rPr>
                             </w:pPr>
+                            <w:bookmarkStart w:id="0" w:name="_GoBack"/>
                             <w:r>
                               <w:rPr>
                                 <w:rFonts w:ascii="Bahnschrift" w:hAnsi="Bahnschrift"/>
@@ -822,9 +823,8 @@
                               </w:rPr>
                               <w:t>n academic essay</w:t>
                             </w:r>
-                            <w:bookmarkStart w:id="0" w:name="_GoBack"/>
-                            <w:bookmarkEnd w:id="0"/>
                           </w:p>
+                          <w:bookmarkEnd w:id="0"/>
                           <w:p>
                             <w:pPr>
                               <w:widowControl w:val="0"/>
@@ -878,6 +878,7 @@
                           <w14:ligatures w14:val="none"/>
                         </w:rPr>
                       </w:pPr>
+                      <w:bookmarkStart w:id="1" w:name="_GoBack"/>
                       <w:r>
                         <w:rPr>
                           <w:rFonts w:ascii="Bahnschrift" w:hAnsi="Bahnschrift"/>
@@ -1592,9 +1593,8 @@
                         </w:rPr>
                         <w:t>n academic essay</w:t>
                       </w:r>
-                      <w:bookmarkStart w:id="1" w:name="_GoBack"/>
-                      <w:bookmarkEnd w:id="1"/>
                     </w:p>
+                    <w:bookmarkEnd w:id="1"/>
                     <w:p>
                       <w:pPr>
                         <w:widowControl w:val="0"/>
@@ -1629,7 +1629,7 @@
         <mc:AlternateContent>
           <mc:Choice Requires="wpg">
             <w:drawing>
-              <wp:anchor distT="0" distB="0" distL="114300" distR="114300" simplePos="0" relativeHeight="251657216" behindDoc="0" locked="0" layoutInCell="1" allowOverlap="1" wp14:anchorId="2900F7F2" wp14:editId="4C174E19">
+              <wp:anchor distT="0" distB="0" distL="114300" distR="114300" simplePos="0" relativeHeight="251657216" behindDoc="0" locked="0" layoutInCell="1" allowOverlap="1" wp14:anchorId="2900F7F2" wp14:editId="225ADFC2">
                 <wp:simplePos x="0" y="0"/>
                 <wp:positionH relativeFrom="page">
                   <wp:align>right</wp:align>
@@ -1872,7 +1872,14 @@
                                   <w:rFonts w:ascii="Tw Cen MT" w:hAnsi="Tw Cen MT"/>
                                   <w14:ligatures w14:val="none"/>
                                 </w:rPr>
-                                <w:t>): 10/14</w:t>
+                                <w:t>): 10/</w:t>
+                              </w:r>
+                              <w:r>
+                                <w:rPr>
+                                  <w:rFonts w:ascii="Tw Cen MT" w:hAnsi="Tw Cen MT"/>
+                                  <w14:ligatures w14:val="none"/>
+                                </w:rPr>
+                                <w:t>18</w:t>
                               </w:r>
                             </w:p>
                             <w:p>
@@ -1889,7 +1896,14 @@
                                   <w:rFonts w:ascii="Tw Cen MT" w:hAnsi="Tw Cen MT"/>
                                   <w14:ligatures w14:val="none"/>
                                 </w:rPr>
-                                <w:t>Final due: 10/18</w:t>
+                                <w:t>Final due: 10/</w:t>
+                              </w:r>
+                              <w:r>
+                                <w:rPr>
+                                  <w:rFonts w:ascii="Tw Cen MT" w:hAnsi="Tw Cen MT"/>
+                                  <w14:ligatures w14:val="none"/>
+                                </w:rPr>
+                                <w:t>24</w:t>
                               </w:r>
                             </w:p>
                           </w:txbxContent>
@@ -2051,7 +2065,7 @@
                                   <w:szCs w:val="28"/>
                                   <w14:ligatures w14:val="none"/>
                                 </w:rPr>
-                                <w:t>Due October 1</w:t>
+                                <w:t xml:space="preserve">Due October </w:t>
                               </w:r>
                               <w:r>
                                 <w:rPr>
@@ -2061,7 +2075,7 @@
                                   <w:szCs w:val="28"/>
                                   <w14:ligatures w14:val="none"/>
                                 </w:rPr>
-                                <w:t>8</w:t>
+                                <w:t>24</w:t>
                               </w:r>
                               <w:r>
                                 <w:rPr>
@@ -2188,7 +2202,14 @@
                             <w:rFonts w:ascii="Tw Cen MT" w:hAnsi="Tw Cen MT"/>
                             <w14:ligatures w14:val="none"/>
                           </w:rPr>
-                          <w:t>): 10/14</w:t>
+                          <w:t>): 10/</w:t>
+                        </w:r>
+                        <w:r>
+                          <w:rPr>
+                            <w:rFonts w:ascii="Tw Cen MT" w:hAnsi="Tw Cen MT"/>
+                            <w14:ligatures w14:val="none"/>
+                          </w:rPr>
+                          <w:t>18</w:t>
                         </w:r>
                       </w:p>
                       <w:p>
@@ -2205,7 +2226,14 @@
                             <w:rFonts w:ascii="Tw Cen MT" w:hAnsi="Tw Cen MT"/>
                             <w14:ligatures w14:val="none"/>
                           </w:rPr>
-                          <w:t>Final due: 10/18</w:t>
+                          <w:t>Final due: 10/</w:t>
+                        </w:r>
+                        <w:r>
+                          <w:rPr>
+                            <w:rFonts w:ascii="Tw Cen MT" w:hAnsi="Tw Cen MT"/>
+                            <w14:ligatures w14:val="none"/>
+                          </w:rPr>
+                          <w:t>24</w:t>
                         </w:r>
                       </w:p>
                     </w:txbxContent>
@@ -2277,7 +2305,7 @@
                             <w:szCs w:val="28"/>
                             <w14:ligatures w14:val="none"/>
                           </w:rPr>
-                          <w:t>Due October 1</w:t>
+                          <w:t xml:space="preserve">Due October </w:t>
                         </w:r>
                         <w:r>
                           <w:rPr>
@@ -2287,7 +2315,7 @@
                             <w:szCs w:val="28"/>
                             <w14:ligatures w14:val="none"/>
                           </w:rPr>
-                          <w:t>8</w:t>
+                          <w:t>24</w:t>
                         </w:r>
                         <w:r>
                           <w:rPr>

</xml_diff>